<commit_message>
feat(data): add new courrier
</commit_message>
<xml_diff>
--- a/packages/code-du-travail-data/dataset/courrier-type/docx/attestation_salarie_garde_d-enfant_a_domicile.docx
+++ b/packages/code-du-travail-data/dataset/courrier-type/docx/attestation_salarie_garde_d-enfant_a_domicile.docx
@@ -1,26 +1,21 @@
 
 <file path=word/document.xml><?xml version="1.0" encoding="utf-8"?>
-<w:document xmlns:wpc="http://schemas.microsoft.com/office/word/2010/wordprocessingCanvas" xmlns:cx="http://schemas.microsoft.com/office/drawing/2014/chartex" xmlns:cx1="http://schemas.microsoft.com/office/drawing/2015/9/8/chartex" xmlns:mc="http://schemas.openxmlformats.org/markup-compatibility/2006" xmlns:o="urn:schemas-microsoft-com:office:office" xmlns:r="http://schemas.openxmlformats.org/officeDocument/2006/relationships" xmlns:m="http://schemas.openxmlformats.org/officeDocument/2006/math" xmlns:v="urn:schemas-microsoft-com:vml" xmlns:wp14="http://schemas.microsoft.com/office/word/2010/wordprocessingDrawing" xmlns:wp="http://schemas.openxmlformats.org/drawingml/2006/wordprocessingDrawing" xmlns:w10="urn:schemas-microsoft-com:office:word" xmlns:w="http://schemas.openxmlformats.org/wordprocessingml/2006/main" xmlns:w14="http://schemas.microsoft.com/office/word/2010/wordml" xmlns:w15="http://schemas.microsoft.com/office/word/2012/wordml" xmlns:w16se="http://schemas.microsoft.com/office/word/2015/wordml/symex" xmlns:wpg="http://schemas.microsoft.com/office/word/2010/wordprocessingGroup" xmlns:wpi="http://schemas.microsoft.com/office/word/2010/wordprocessingInk" xmlns:wne="http://schemas.microsoft.com/office/word/2006/wordml" xmlns:wps="http://schemas.microsoft.com/office/word/2010/wordprocessingShape" mc:Ignorable="w14 w15 w16se wp14">
+<w:document xmlns:o="urn:schemas-microsoft-com:office:office" xmlns:r="http://schemas.openxmlformats.org/officeDocument/2006/relationships" xmlns:v="urn:schemas-microsoft-com:vml" xmlns:w="http://schemas.openxmlformats.org/wordprocessingml/2006/main" xmlns:w10="urn:schemas-microsoft-com:office:word" xmlns:wp="http://schemas.openxmlformats.org/drawingml/2006/wordprocessingDrawing" xmlns:wps="http://schemas.microsoft.com/office/word/2010/wordprocessingShape" xmlns:wpg="http://schemas.microsoft.com/office/word/2010/wordprocessingGroup" xmlns:mc="http://schemas.openxmlformats.org/markup-compatibility/2006" xmlns:wp14="http://schemas.microsoft.com/office/word/2010/wordprocessingDrawing" xmlns:w14="http://schemas.microsoft.com/office/word/2010/wordml" mc:Ignorable="w14 wp14">
   <w:body>
     <w:p>
       <w:pPr>
-        <w:pStyle w:val="Corpsdetexte"/>
-        <w:rPr>
-          <w:rFonts w:ascii="Open Sans" w:hAnsi="Open Sans"/>
+        <w:pStyle w:val="Centre"/>
+        <w:rPr>
+          <w:rFonts w:ascii="Open Sans" w:hAnsi="Open Sans"/>
+          <w:b/>
           <w:b/>
           <w:sz w:val="22"/>
         </w:rPr>
       </w:pPr>
       <w:r>
-        <w:rPr>
-          <w:rFonts w:ascii="Open Sans" w:hAnsi="Open Sans"/>
-          <w:b/>
-          <w:noProof/>
-          <w:sz w:val="22"/>
-          <w:lang w:eastAsia="fr-FR" w:bidi="ar-SA"/>
-        </w:rPr>
+        <w:rPr/>
         <w:drawing>
-          <wp:anchor distT="0" distB="0" distL="0" distR="0" simplePos="0" relativeHeight="2" behindDoc="0" locked="0" layoutInCell="1" allowOverlap="1">
+          <wp:anchor behindDoc="0" distT="0" distB="0" distL="0" distR="0" simplePos="0" locked="0" layoutInCell="1" allowOverlap="1" relativeHeight="2">
             <wp:simplePos x="0" y="0"/>
             <wp:positionH relativeFrom="column">
               <wp:align>center</wp:align>
@@ -31,7 +26,7 @@
             <wp:extent cx="1481455" cy="935355"/>
             <wp:effectExtent l="0" t="0" r="0" b="0"/>
             <wp:wrapSquare wrapText="largest"/>
-            <wp:docPr id="1" name="Image1"/>
+            <wp:docPr id="1" name="Image1" descr="" title=""/>
             <wp:cNvGraphicFramePr>
               <a:graphicFrameLocks xmlns:a="http://schemas.openxmlformats.org/drawingml/2006/main" noChangeAspect="1"/>
             </wp:cNvGraphicFramePr>
@@ -39,13 +34,13 @@
               <a:graphicData uri="http://schemas.openxmlformats.org/drawingml/2006/picture">
                 <pic:pic xmlns:pic="http://schemas.openxmlformats.org/drawingml/2006/picture">
                   <pic:nvPicPr>
-                    <pic:cNvPr id="1" name="Image1"/>
+                    <pic:cNvPr id="1" name="Image1" descr="" title=""/>
                     <pic:cNvPicPr>
                       <a:picLocks noChangeAspect="1" noChangeArrowheads="1"/>
                     </pic:cNvPicPr>
                   </pic:nvPicPr>
                   <pic:blipFill>
-                    <a:blip r:embed="rId4"/>
+                    <a:blip r:embed="rId2"/>
                     <a:stretch>
                       <a:fillRect/>
                     </a:stretch>
@@ -68,57 +63,63 @@
     </w:p>
     <w:p>
       <w:pPr>
-        <w:pStyle w:val="Corpsdetexte"/>
-        <w:jc w:val="center"/>
-        <w:rPr>
-          <w:rFonts w:ascii="Open Sans" w:hAnsi="Open Sans"/>
+        <w:pStyle w:val="Centre"/>
+        <w:rPr>
+          <w:rFonts w:ascii="Open Sans" w:hAnsi="Open Sans"/>
+          <w:b/>
           <w:b/>
           <w:sz w:val="22"/>
         </w:rPr>
       </w:pPr>
-    </w:p>
-    <w:p>
-      <w:pPr>
-        <w:pStyle w:val="Corpsdetexte"/>
-        <w:jc w:val="center"/>
-        <w:rPr>
-          <w:rFonts w:ascii="Open Sans" w:hAnsi="Open Sans"/>
+      <w:r>
+        <w:rPr/>
+      </w:r>
+    </w:p>
+    <w:p>
+      <w:pPr>
+        <w:pStyle w:val="Centre"/>
+        <w:rPr>
+          <w:rFonts w:ascii="Open Sans" w:hAnsi="Open Sans"/>
+          <w:b/>
           <w:b/>
           <w:sz w:val="22"/>
         </w:rPr>
       </w:pPr>
-    </w:p>
-    <w:p>
-      <w:pPr>
-        <w:pStyle w:val="Corpsdetexte"/>
-        <w:jc w:val="center"/>
-        <w:rPr>
-          <w:rFonts w:ascii="Open Sans" w:hAnsi="Open Sans"/>
+      <w:r>
+        <w:rPr/>
+      </w:r>
+    </w:p>
+    <w:p>
+      <w:pPr>
+        <w:pStyle w:val="Centre"/>
+        <w:rPr>
+          <w:rFonts w:ascii="Open Sans" w:hAnsi="Open Sans"/>
+          <w:b/>
           <w:b/>
           <w:sz w:val="22"/>
         </w:rPr>
       </w:pPr>
-    </w:p>
-    <w:p>
-      <w:pPr>
-        <w:pStyle w:val="Corpsdetexte"/>
-        <w:jc w:val="center"/>
+      <w:r>
+        <w:rPr/>
+      </w:r>
+    </w:p>
+    <w:p>
+      <w:pPr>
+        <w:pStyle w:val="Centre"/>
         <w:rPr>
           <w:rFonts w:ascii="Open Sans" w:hAnsi="Open Sans"/>
           <w:b/>
-        </w:rPr>
-      </w:pPr>
-      <w:r>
-        <w:rPr>
-          <w:rFonts w:ascii="Open Sans" w:hAnsi="Open Sans"/>
           <w:b/>
         </w:rPr>
+      </w:pPr>
+      <w:r>
+        <w:rPr/>
         <w:t>Attestation de garde d’enfant à domicile</w:t>
       </w:r>
     </w:p>
     <w:p>
       <w:pPr>
-        <w:pStyle w:val="Corpsdetexte"/>
+        <w:pStyle w:val="TextBody"/>
         <w:rPr>
           <w:rFonts w:ascii="Open Sans" w:hAnsi="Open Sans"/>
         </w:rPr>
@@ -132,7 +133,7 @@
     </w:p>
     <w:p>
       <w:pPr>
-        <w:pStyle w:val="Corpsdetexte"/>
+        <w:pStyle w:val="TextBody"/>
         <w:rPr>
           <w:rFonts w:ascii="Open Sans" w:hAnsi="Open Sans"/>
         </w:rPr>
@@ -146,7 +147,7 @@
     </w:p>
     <w:p>
       <w:pPr>
-        <w:pStyle w:val="Corpsdetexte"/>
+        <w:pStyle w:val="TextBody"/>
         <w:jc w:val="both"/>
         <w:rPr>
           <w:rFonts w:ascii="Open Sans" w:hAnsi="Open Sans"/>
@@ -160,9 +161,9 @@
       </w:r>
       <w:r>
         <w:rPr>
-          <w:rFonts w:ascii="Open Sans" w:hAnsi="Open Sans" w:cs="Arial"/>
+          <w:rFonts w:cs="Arial" w:ascii="Open Sans" w:hAnsi="Open Sans"/>
           <w:color w:val="4D73B8"/>
-          <w:u w:color="3F6797"/>
+          <w:u w:val="none" w:color="3F6797"/>
         </w:rPr>
         <w:t>« Prénom Nom du salarié »</w:t>
       </w:r>
@@ -174,9 +175,9 @@
       </w:r>
       <w:r>
         <w:rPr>
-          <w:rFonts w:ascii="Open Sans" w:hAnsi="Open Sans" w:cs="Arial"/>
+          <w:rFonts w:cs="Arial" w:ascii="Open Sans" w:hAnsi="Open Sans"/>
           <w:color w:val="4D73B8"/>
-          <w:u w:color="3F6797"/>
+          <w:u w:val="none" w:color="3F6797"/>
         </w:rPr>
         <w:t>« Prénom Nom de l’enfant »</w:t>
       </w:r>
@@ -188,9 +189,9 @@
       </w:r>
       <w:r>
         <w:rPr>
-          <w:rFonts w:ascii="Open Sans" w:hAnsi="Open Sans" w:cs="Arial"/>
+          <w:rFonts w:cs="Arial" w:ascii="Open Sans" w:hAnsi="Open Sans"/>
           <w:color w:val="4D73B8"/>
-          <w:u w:color="3F6797"/>
+          <w:u w:val="none" w:color="3F6797"/>
         </w:rPr>
         <w:t>« âge de l’enfant »</w:t>
       </w:r>
@@ -202,9 +203,9 @@
       </w:r>
       <w:r>
         <w:rPr>
-          <w:rFonts w:ascii="Open Sans" w:hAnsi="Open Sans" w:cs="Arial"/>
+          <w:rFonts w:cs="Arial" w:ascii="Open Sans" w:hAnsi="Open Sans"/>
           <w:color w:val="4D73B8"/>
-          <w:u w:color="3F6797"/>
+          <w:u w:val="none" w:color="3F6797"/>
         </w:rPr>
         <w:t xml:space="preserve">« Nom de l’établissement » </w:t>
       </w:r>
@@ -218,9 +219,9 @@
       </w:r>
       <w:r>
         <w:rPr>
-          <w:rFonts w:ascii="Open Sans" w:hAnsi="Open Sans" w:cs="Arial"/>
+          <w:rFonts w:cs="Arial" w:ascii="Open Sans" w:hAnsi="Open Sans"/>
           <w:color w:val="4D73B8"/>
-          <w:u w:color="3F6797"/>
+          <w:u w:val="none" w:color="3F6797"/>
         </w:rPr>
         <w:t>« Nom de la commune »</w:t>
       </w:r>
@@ -232,9 +233,9 @@
       </w:r>
       <w:r>
         <w:rPr>
-          <w:rFonts w:ascii="Open Sans" w:hAnsi="Open Sans" w:cs="Arial"/>
+          <w:rFonts w:cs="Arial" w:ascii="Open Sans" w:hAnsi="Open Sans"/>
           <w:color w:val="4D73B8"/>
-          <w:u w:color="3F6797"/>
+          <w:u w:val="none" w:color="3F6797"/>
         </w:rPr>
         <w:t>« date »</w:t>
       </w:r>
@@ -246,9 +247,9 @@
       </w:r>
       <w:r>
         <w:rPr>
-          <w:rFonts w:ascii="Open Sans" w:hAnsi="Open Sans" w:cs="Arial"/>
+          <w:rFonts w:cs="Arial" w:ascii="Open Sans" w:hAnsi="Open Sans"/>
           <w:color w:val="4D73B8"/>
-          <w:u w:color="3F6797"/>
+          <w:u w:val="none" w:color="3F6797"/>
         </w:rPr>
         <w:t>« date »</w:t>
       </w:r>
@@ -261,7 +262,7 @@
     </w:p>
     <w:p>
       <w:pPr>
-        <w:pStyle w:val="Corpsdetexte"/>
+        <w:pStyle w:val="TextBody"/>
         <w:rPr>
           <w:rFonts w:ascii="Open Sans" w:hAnsi="Open Sans"/>
         </w:rPr>
@@ -275,27 +276,21 @@
     </w:p>
     <w:p>
       <w:pPr>
-        <w:pStyle w:val="Corpsdetexte"/>
-        <w:rPr>
-          <w:rFonts w:ascii="Open Sans" w:hAnsi="Open Sans"/>
-        </w:rPr>
-      </w:pPr>
-      <w:r>
-        <w:rPr>
-          <w:rFonts w:ascii="Open Sans" w:hAnsi="Open Sans"/>
-        </w:rPr>
-        <w:t>J’atteste être le seul parent à demander à bénéficier d’un arrêt de travail pour pouvoir garder mon enfant à do</w:t>
-      </w:r>
-      <w:r>
-        <w:rPr>
-          <w:rFonts w:ascii="Open Sans" w:hAnsi="Open Sans"/>
-        </w:rPr>
-        <w:t xml:space="preserve">micile. </w:t>
-      </w:r>
-    </w:p>
-    <w:p>
-      <w:pPr>
-        <w:pStyle w:val="Corpsdetexte"/>
+        <w:pStyle w:val="TextBody"/>
+        <w:rPr>
+          <w:rFonts w:ascii="Open Sans" w:hAnsi="Open Sans"/>
+        </w:rPr>
+      </w:pPr>
+      <w:r>
+        <w:rPr>
+          <w:rFonts w:ascii="Open Sans" w:hAnsi="Open Sans"/>
+        </w:rPr>
+        <w:t xml:space="preserve">J’atteste être le seul parent à demander à bénéficier d’un arrêt de travail pour pouvoir garder mon enfant à domicile. </w:t>
+      </w:r>
+    </w:p>
+    <w:p>
+      <w:pPr>
+        <w:pStyle w:val="TextBody"/>
         <w:rPr>
           <w:rFonts w:ascii="Open Sans" w:hAnsi="Open Sans"/>
         </w:rPr>
@@ -309,7 +304,7 @@
     </w:p>
     <w:p>
       <w:pPr>
-        <w:pStyle w:val="Corpsdetexte"/>
+        <w:pStyle w:val="TextBody"/>
         <w:rPr>
           <w:rFonts w:ascii="Open Sans" w:hAnsi="Open Sans"/>
         </w:rPr>
@@ -323,7 +318,8 @@
     </w:p>
     <w:p>
       <w:pPr>
-        <w:pStyle w:val="destinataire"/>
+        <w:pStyle w:val="Destinataire"/>
+        <w:rPr/>
       </w:pPr>
       <w:r>
         <w:rPr>
@@ -332,6 +328,7 @@
         <w:t xml:space="preserve">Fait à </w:t>
       </w:r>
       <w:r>
+        <w:rPr/>
         <w:t>« lieu »</w:t>
       </w:r>
       <w:r>
@@ -341,76 +338,98 @@
         <w:t xml:space="preserve">, le </w:t>
       </w:r>
       <w:r>
+        <w:rPr/>
         <w:t>« date »</w:t>
       </w:r>
     </w:p>
     <w:p>
       <w:pPr>
-        <w:pStyle w:val="destinataire"/>
-      </w:pPr>
-    </w:p>
-    <w:p>
-      <w:pPr>
-        <w:pStyle w:val="destinataire"/>
-      </w:pPr>
-    </w:p>
-    <w:p>
-      <w:pPr>
-        <w:pStyle w:val="destinataire"/>
-      </w:pPr>
-      <w:r>
+        <w:pStyle w:val="Destinataire"/>
+        <w:rPr/>
+      </w:pPr>
+      <w:r>
+        <w:rPr/>
+      </w:r>
+    </w:p>
+    <w:p>
+      <w:pPr>
+        <w:pStyle w:val="Destinataire"/>
+        <w:rPr/>
+      </w:pPr>
+      <w:r>
+        <w:rPr/>
+      </w:r>
+    </w:p>
+    <w:p>
+      <w:pPr>
+        <w:pStyle w:val="Destinataire"/>
+        <w:rPr/>
+      </w:pPr>
+      <w:r>
+        <w:rPr/>
         <w:t>« Prénom Nom du salarié »</w:t>
       </w:r>
     </w:p>
     <w:p>
       <w:pPr>
-        <w:pStyle w:val="destinataire"/>
-      </w:pPr>
-      <w:r>
+        <w:pStyle w:val="Destinataire"/>
+        <w:rPr/>
+      </w:pPr>
+      <w:r>
+        <w:rPr/>
         <w:t>« Signature »</w:t>
       </w:r>
     </w:p>
     <w:p>
       <w:pPr>
-        <w:rPr>
-          <w:rFonts w:ascii="Open Sans" w:hAnsi="Open Sans"/>
-        </w:rPr>
-      </w:pPr>
+        <w:pStyle w:val="Normal"/>
+        <w:rPr>
+          <w:rFonts w:ascii="Open Sans" w:hAnsi="Open Sans"/>
+        </w:rPr>
+      </w:pPr>
+      <w:r>
+        <w:rPr/>
+      </w:r>
     </w:p>
     <w:sectPr>
+      <w:type w:val="nextPage"/>
       <w:pgSz w:w="11906" w:h="16838"/>
-      <w:pgMar w:top="1134" w:right="1134" w:bottom="1134" w:left="1134" w:header="0" w:footer="0" w:gutter="0"/>
-      <w:cols w:space="720"/>
-      <w:formProt w:val="0"/>
+      <w:pgMar w:left="1134" w:right="1134" w:header="0" w:top="1134" w:footer="0" w:bottom="1134" w:gutter="0"/>
+      <w:pgNumType w:fmt="decimal"/>
+      <w:formProt w:val="false"/>
+      <w:textDirection w:val="lrTb"/>
+      <w:docGrid w:type="default" w:linePitch="100" w:charSpace="0"/>
     </w:sectPr>
   </w:body>
 </w:document>
 </file>
 
 <file path=word/styles.xml><?xml version="1.0" encoding="utf-8"?>
-<w:styles xmlns:mc="http://schemas.openxmlformats.org/markup-compatibility/2006" xmlns:r="http://schemas.openxmlformats.org/officeDocument/2006/relationships" xmlns:w="http://schemas.openxmlformats.org/wordprocessingml/2006/main" xmlns:w14="http://schemas.microsoft.com/office/word/2010/wordml" xmlns:w15="http://schemas.microsoft.com/office/word/2012/wordml" xmlns:w16se="http://schemas.microsoft.com/office/word/2015/wordml/symex" mc:Ignorable="w14 w15 w16se">
+<w:styles xmlns:w="http://schemas.openxmlformats.org/wordprocessingml/2006/main" xmlns:w14="http://schemas.microsoft.com/office/word/2010/wordml" xmlns:mc="http://schemas.openxmlformats.org/markup-compatibility/2006" mc:Ignorable="w14">
   <w:docDefaults>
     <w:rPrDefault>
       <w:rPr>
-        <w:rFonts w:ascii="Liberation Serif" w:eastAsia="SimSun" w:hAnsi="Liberation Serif" w:cs="Lucida Sans"/>
+        <w:rFonts w:ascii="Liberation Serif" w:hAnsi="Liberation Serif" w:eastAsia="SimSun" w:cs="Lucida Sans"/>
         <w:sz w:val="24"/>
         <w:szCs w:val="24"/>
         <w:lang w:val="fr-FR" w:eastAsia="zh-CN" w:bidi="hi-IN"/>
       </w:rPr>
     </w:rPrDefault>
-    <w:pPrDefault/>
+    <w:pPrDefault>
+      <w:pPr/>
+    </w:pPrDefault>
   </w:docDefaults>
   <w:latentStyles w:defLockedState="0" w:defUIPriority="99" w:defSemiHidden="0" w:defUnhideWhenUsed="0" w:defQFormat="0" w:count="371">
     <w:lsdException w:name="Normal" w:uiPriority="0" w:qFormat="1"/>
     <w:lsdException w:name="heading 1" w:uiPriority="9" w:qFormat="1"/>
-    <w:lsdException w:name="heading 2" w:semiHidden="1" w:uiPriority="9" w:unhideWhenUsed="1" w:qFormat="1"/>
-    <w:lsdException w:name="heading 3" w:semiHidden="1" w:uiPriority="9" w:unhideWhenUsed="1" w:qFormat="1"/>
-    <w:lsdException w:name="heading 4" w:semiHidden="1" w:uiPriority="9" w:unhideWhenUsed="1" w:qFormat="1"/>
-    <w:lsdException w:name="heading 5" w:semiHidden="1" w:uiPriority="9" w:unhideWhenUsed="1" w:qFormat="1"/>
-    <w:lsdException w:name="heading 6" w:semiHidden="1" w:uiPriority="9" w:unhideWhenUsed="1" w:qFormat="1"/>
-    <w:lsdException w:name="heading 7" w:semiHidden="1" w:uiPriority="9" w:unhideWhenUsed="1" w:qFormat="1"/>
-    <w:lsdException w:name="heading 8" w:semiHidden="1" w:uiPriority="9" w:unhideWhenUsed="1" w:qFormat="1"/>
-    <w:lsdException w:name="heading 9" w:semiHidden="1" w:uiPriority="9" w:unhideWhenUsed="1" w:qFormat="1"/>
+    <w:lsdException w:name="heading 2" w:uiPriority="9" w:semiHidden="1" w:unhideWhenUsed="1" w:qFormat="1"/>
+    <w:lsdException w:name="heading 3" w:uiPriority="9" w:semiHidden="1" w:unhideWhenUsed="1" w:qFormat="1"/>
+    <w:lsdException w:name="heading 4" w:uiPriority="9" w:semiHidden="1" w:unhideWhenUsed="1" w:qFormat="1"/>
+    <w:lsdException w:name="heading 5" w:uiPriority="9" w:semiHidden="1" w:unhideWhenUsed="1" w:qFormat="1"/>
+    <w:lsdException w:name="heading 6" w:uiPriority="9" w:semiHidden="1" w:unhideWhenUsed="1" w:qFormat="1"/>
+    <w:lsdException w:name="heading 7" w:uiPriority="9" w:semiHidden="1" w:unhideWhenUsed="1" w:qFormat="1"/>
+    <w:lsdException w:name="heading 8" w:uiPriority="9" w:semiHidden="1" w:unhideWhenUsed="1" w:qFormat="1"/>
+    <w:lsdException w:name="heading 9" w:uiPriority="9" w:semiHidden="1" w:unhideWhenUsed="1" w:qFormat="1"/>
     <w:lsdException w:name="index 1" w:semiHidden="1" w:unhideWhenUsed="1"/>
     <w:lsdException w:name="index 2" w:semiHidden="1" w:unhideWhenUsed="1"/>
     <w:lsdException w:name="index 3" w:semiHidden="1" w:unhideWhenUsed="1"/>
@@ -420,22 +439,22 @@
     <w:lsdException w:name="index 7" w:semiHidden="1" w:unhideWhenUsed="1"/>
     <w:lsdException w:name="index 8" w:semiHidden="1" w:unhideWhenUsed="1"/>
     <w:lsdException w:name="index 9" w:semiHidden="1" w:unhideWhenUsed="1"/>
-    <w:lsdException w:name="toc 1" w:semiHidden="1" w:uiPriority="39" w:unhideWhenUsed="1"/>
-    <w:lsdException w:name="toc 2" w:semiHidden="1" w:uiPriority="39" w:unhideWhenUsed="1"/>
-    <w:lsdException w:name="toc 3" w:semiHidden="1" w:uiPriority="39" w:unhideWhenUsed="1"/>
-    <w:lsdException w:name="toc 4" w:semiHidden="1" w:uiPriority="39" w:unhideWhenUsed="1"/>
-    <w:lsdException w:name="toc 5" w:semiHidden="1" w:uiPriority="39" w:unhideWhenUsed="1"/>
-    <w:lsdException w:name="toc 6" w:semiHidden="1" w:uiPriority="39" w:unhideWhenUsed="1"/>
-    <w:lsdException w:name="toc 7" w:semiHidden="1" w:uiPriority="39" w:unhideWhenUsed="1"/>
-    <w:lsdException w:name="toc 8" w:semiHidden="1" w:uiPriority="39" w:unhideWhenUsed="1"/>
-    <w:lsdException w:name="toc 9" w:semiHidden="1" w:uiPriority="39" w:unhideWhenUsed="1"/>
+    <w:lsdException w:name="toc 1" w:uiPriority="39" w:semiHidden="1" w:unhideWhenUsed="1"/>
+    <w:lsdException w:name="toc 2" w:uiPriority="39" w:semiHidden="1" w:unhideWhenUsed="1"/>
+    <w:lsdException w:name="toc 3" w:uiPriority="39" w:semiHidden="1" w:unhideWhenUsed="1"/>
+    <w:lsdException w:name="toc 4" w:uiPriority="39" w:semiHidden="1" w:unhideWhenUsed="1"/>
+    <w:lsdException w:name="toc 5" w:uiPriority="39" w:semiHidden="1" w:unhideWhenUsed="1"/>
+    <w:lsdException w:name="toc 6" w:uiPriority="39" w:semiHidden="1" w:unhideWhenUsed="1"/>
+    <w:lsdException w:name="toc 7" w:uiPriority="39" w:semiHidden="1" w:unhideWhenUsed="1"/>
+    <w:lsdException w:name="toc 8" w:uiPriority="39" w:semiHidden="1" w:unhideWhenUsed="1"/>
+    <w:lsdException w:name="toc 9" w:uiPriority="39" w:semiHidden="1" w:unhideWhenUsed="1"/>
     <w:lsdException w:name="Normal Indent" w:semiHidden="1" w:unhideWhenUsed="1"/>
     <w:lsdException w:name="footnote text" w:semiHidden="1" w:unhideWhenUsed="1"/>
     <w:lsdException w:name="annotation text" w:semiHidden="1" w:unhideWhenUsed="1"/>
     <w:lsdException w:name="header" w:semiHidden="1" w:unhideWhenUsed="1"/>
     <w:lsdException w:name="footer" w:semiHidden="1" w:unhideWhenUsed="1"/>
     <w:lsdException w:name="index heading" w:semiHidden="1" w:unhideWhenUsed="1"/>
-    <w:lsdException w:name="caption" w:semiHidden="1" w:uiPriority="35" w:unhideWhenUsed="1" w:qFormat="1"/>
+    <w:lsdException w:name="caption" w:uiPriority="35" w:semiHidden="1" w:unhideWhenUsed="1" w:qFormat="1"/>
     <w:lsdException w:name="table of figures" w:semiHidden="1" w:unhideWhenUsed="1"/>
     <w:lsdException w:name="envelope address" w:semiHidden="1" w:unhideWhenUsed="1"/>
     <w:lsdException w:name="envelope return" w:semiHidden="1" w:unhideWhenUsed="1"/>
@@ -466,7 +485,7 @@
     <w:lsdException w:name="Title" w:uiPriority="10" w:qFormat="1"/>
     <w:lsdException w:name="Closing" w:semiHidden="1" w:unhideWhenUsed="1"/>
     <w:lsdException w:name="Signature" w:semiHidden="1" w:unhideWhenUsed="1"/>
-    <w:lsdException w:name="Default Paragraph Font" w:semiHidden="1" w:uiPriority="1" w:unhideWhenUsed="1"/>
+    <w:lsdException w:name="Default Paragraph Font" w:uiPriority="1" w:semiHidden="1" w:unhideWhenUsed="1"/>
     <w:lsdException w:name="Body Text" w:semiHidden="1" w:unhideWhenUsed="1"/>
     <w:lsdException w:name="Body Text Indent" w:semiHidden="1" w:unhideWhenUsed="1"/>
     <w:lsdException w:name="List Continue" w:semiHidden="1" w:unhideWhenUsed="1"/>
@@ -666,8 +685,8 @@
     <w:lsdException w:name="Subtle Reference" w:uiPriority="31" w:qFormat="1"/>
     <w:lsdException w:name="Intense Reference" w:uiPriority="32" w:qFormat="1"/>
     <w:lsdException w:name="Book Title" w:uiPriority="33" w:qFormat="1"/>
-    <w:lsdException w:name="Bibliography" w:semiHidden="1" w:uiPriority="37" w:unhideWhenUsed="1"/>
-    <w:lsdException w:name="TOC Heading" w:semiHidden="1" w:uiPriority="39" w:unhideWhenUsed="1" w:qFormat="1"/>
+    <w:lsdException w:name="Bibliography" w:uiPriority="37" w:semiHidden="1" w:unhideWhenUsed="1"/>
+    <w:lsdException w:name="TOC Heading" w:uiPriority="39" w:semiHidden="1" w:unhideWhenUsed="1" w:qFormat="1"/>
     <w:lsdException w:name="Plain Table 1" w:uiPriority="41"/>
     <w:lsdException w:name="Plain Table 2" w:uiPriority="42"/>
     <w:lsdException w:name="Plain Table 3" w:uiPriority="43"/>
@@ -773,15 +792,189 @@
     <w:lsdException w:name="List Table 6 Colorful Accent 6" w:uiPriority="51"/>
     <w:lsdException w:name="List Table 7 Colorful Accent 6" w:uiPriority="52"/>
   </w:latentStyles>
-  <w:style w:type="paragraph" w:default="1" w:styleId="Normal">
+  <w:style w:type="paragraph" w:styleId="Normal" w:default="1">
     <w:name w:val="Normal"/>
     <w:qFormat/>
-  </w:style>
-  <w:style w:type="character" w:default="1" w:styleId="Policepardfaut">
+    <w:pPr>
+      <w:widowControl/>
+      <w:bidi w:val="0"/>
+      <w:spacing w:before="0" w:after="0"/>
+      <w:jc w:val="start"/>
+    </w:pPr>
+    <w:rPr>
+      <w:rFonts w:ascii="Liberation Serif" w:hAnsi="Liberation Serif" w:eastAsia="SimSun" w:cs="Lucida Sans"/>
+      <w:color w:val="auto"/>
+      <w:kern w:val="0"/>
+      <w:sz w:val="24"/>
+      <w:szCs w:val="24"/>
+      <w:lang w:val="fr-FR" w:eastAsia="zh-CN" w:bidi="hi-IN"/>
+    </w:rPr>
+  </w:style>
+  <w:style w:type="character" w:styleId="DefaultParagraphFont" w:default="1">
     <w:name w:val="Default Paragraph Font"/>
     <w:uiPriority w:val="1"/>
     <w:semiHidden/>
     <w:unhideWhenUsed/>
+    <w:qFormat/>
+    <w:rPr/>
+  </w:style>
+  <w:style w:type="paragraph" w:styleId="Heading">
+    <w:name w:val="Heading"/>
+    <w:basedOn w:val="Normal"/>
+    <w:next w:val="TextBody"/>
+    <w:qFormat/>
+    <w:pPr>
+      <w:keepNext w:val="true"/>
+      <w:spacing w:before="240" w:after="120"/>
+    </w:pPr>
+    <w:rPr>
+      <w:rFonts w:ascii="Liberation Sans" w:hAnsi="Liberation Sans" w:eastAsia="PingFang SC" w:cs="Arial Unicode MS"/>
+      <w:sz w:val="28"/>
+      <w:szCs w:val="28"/>
+    </w:rPr>
+  </w:style>
+  <w:style w:type="paragraph" w:styleId="TextBody">
+    <w:name w:val="Body Text"/>
+    <w:basedOn w:val="Normal"/>
+    <w:pPr>
+      <w:spacing w:lineRule="auto" w:line="288" w:before="0" w:after="140"/>
+    </w:pPr>
+    <w:rPr/>
+  </w:style>
+  <w:style w:type="paragraph" w:styleId="List">
+    <w:name w:val="List"/>
+    <w:basedOn w:val="TextBody"/>
+    <w:pPr/>
+    <w:rPr/>
+  </w:style>
+  <w:style w:type="paragraph" w:styleId="Caption">
+    <w:name w:val="Caption"/>
+    <w:basedOn w:val="Normal"/>
+    <w:qFormat/>
+    <w:pPr>
+      <w:suppressLineNumbers/>
+      <w:spacing w:before="120" w:after="120"/>
+    </w:pPr>
+    <w:rPr>
+      <w:rFonts w:cs="Arial Unicode MS"/>
+      <w:i/>
+      <w:iCs/>
+      <w:sz w:val="24"/>
+      <w:szCs w:val="24"/>
+    </w:rPr>
+  </w:style>
+  <w:style w:type="paragraph" w:styleId="Index" w:customStyle="1">
+    <w:name w:val="Index"/>
+    <w:basedOn w:val="Normal"/>
+    <w:qFormat/>
+    <w:pPr>
+      <w:suppressLineNumbers/>
+    </w:pPr>
+    <w:rPr/>
+  </w:style>
+  <w:style w:type="paragraph" w:styleId="Title">
+    <w:name w:val="Title"/>
+    <w:basedOn w:val="Normal"/>
+    <w:next w:val="TextBody"/>
+    <w:qFormat/>
+    <w:pPr>
+      <w:keepNext w:val="true"/>
+      <w:spacing w:before="240" w:after="120"/>
+    </w:pPr>
+    <w:rPr>
+      <w:rFonts w:ascii="Liberation Sans" w:hAnsi="Liberation Sans" w:eastAsia="Microsoft YaHei"/>
+      <w:sz w:val="28"/>
+      <w:szCs w:val="28"/>
+    </w:rPr>
+  </w:style>
+  <w:style w:type="paragraph" w:styleId="Caption1">
+    <w:name w:val="caption"/>
+    <w:basedOn w:val="Normal"/>
+    <w:qFormat/>
+    <w:pPr>
+      <w:suppressLineNumbers/>
+      <w:spacing w:before="120" w:after="120"/>
+    </w:pPr>
+    <w:rPr>
+      <w:i/>
+      <w:iCs/>
+    </w:rPr>
+  </w:style>
+  <w:style w:type="paragraph" w:styleId="Expediteur" w:customStyle="1">
+    <w:name w:val="expediteur"/>
+    <w:qFormat/>
+    <w:pPr>
+      <w:widowControl/>
+      <w:bidi w:val="0"/>
+      <w:spacing w:before="0" w:after="0"/>
+      <w:jc w:val="start"/>
+    </w:pPr>
+    <w:rPr>
+      <w:rFonts w:ascii="Open Sans" w:hAnsi="Open Sans" w:cs="Arial" w:eastAsia="SimSun"/>
+      <w:color w:val="4D73B8"/>
+      <w:kern w:val="0"/>
+      <w:sz w:val="24"/>
+      <w:szCs w:val="24"/>
+      <w:u w:val="none" w:color="3F6797"/>
+      <w:lang w:val="fr-FR" w:eastAsia="zh-CN" w:bidi="hi-IN"/>
+    </w:rPr>
+  </w:style>
+  <w:style w:type="paragraph" w:styleId="Destinataire" w:customStyle="1">
+    <w:name w:val="destinataire"/>
+    <w:qFormat/>
+    <w:pPr>
+      <w:widowControl/>
+      <w:bidi w:val="0"/>
+      <w:spacing w:before="0" w:after="0"/>
+      <w:jc w:val="end"/>
+    </w:pPr>
+    <w:rPr>
+      <w:rFonts w:ascii="Open Sans" w:hAnsi="Open Sans" w:cs="Arial" w:eastAsia="SimSun"/>
+      <w:color w:val="4D73B8"/>
+      <w:kern w:val="0"/>
+      <w:sz w:val="24"/>
+      <w:szCs w:val="24"/>
+      <w:u w:val="none" w:color="3F6797"/>
+      <w:lang w:val="fr-FR" w:eastAsia="zh-CN" w:bidi="hi-IN"/>
+    </w:rPr>
+  </w:style>
+  <w:style w:type="paragraph" w:styleId="CorpsA" w:customStyle="1">
+    <w:name w:val="Corps A"/>
+    <w:qFormat/>
+    <w:pPr>
+      <w:widowControl/>
+      <w:bidi w:val="0"/>
+      <w:spacing w:before="0" w:after="0"/>
+      <w:jc w:val="start"/>
+    </w:pPr>
+    <w:rPr>
+      <w:rFonts w:eastAsia="Times New Roman" w:ascii="Liberation Serif" w:hAnsi="Liberation Serif" w:cs="Lucida Sans"/>
+      <w:color w:val="000000"/>
+      <w:kern w:val="0"/>
+      <w:sz w:val="24"/>
+      <w:szCs w:val="24"/>
+      <w:u w:val="none" w:color="000000"/>
+      <w:lang w:val="fr-FR" w:eastAsia="zh-CN" w:bidi="hi-IN"/>
+    </w:rPr>
+  </w:style>
+  <w:style w:type="paragraph" w:styleId="Centre">
+    <w:name w:val="centre"/>
+    <w:basedOn w:val="Normal"/>
+    <w:qFormat/>
+    <w:pPr>
+      <w:jc w:val="center"/>
+    </w:pPr>
+    <w:rPr>
+      <w:rFonts w:ascii="Open Sans" w:hAnsi="Open Sans"/>
+      <w:sz w:val="32"/>
+    </w:rPr>
+  </w:style>
+  <w:style w:type="numbering" w:styleId="NoList" w:default="1">
+    <w:name w:val="No List"/>
+    <w:uiPriority w:val="99"/>
+    <w:semiHidden/>
+    <w:unhideWhenUsed/>
+    <w:qFormat/>
   </w:style>
   <w:style w:type="table" w:default="1" w:styleId="TableauNormal">
     <w:name w:val="Normal Table"/>
@@ -797,110 +990,6 @@
         <w:right w:w="108" w:type="dxa"/>
       </w:tblCellMar>
     </w:tblPr>
-  </w:style>
-  <w:style w:type="numbering" w:default="1" w:styleId="Aucuneliste">
-    <w:name w:val="No List"/>
-    <w:uiPriority w:val="99"/>
-    <w:semiHidden/>
-    <w:unhideWhenUsed/>
-  </w:style>
-  <w:style w:type="character" w:customStyle="1" w:styleId="ListLabel31">
-    <w:name w:val="ListLabel 31"/>
-    <w:qFormat/>
-    <w:rPr>
-      <w:rFonts w:cs="Courier New"/>
-    </w:rPr>
-  </w:style>
-  <w:style w:type="character" w:customStyle="1" w:styleId="ListLabel32">
-    <w:name w:val="ListLabel 32"/>
-    <w:qFormat/>
-    <w:rPr>
-      <w:rFonts w:cs="Courier New"/>
-    </w:rPr>
-  </w:style>
-  <w:style w:type="character" w:customStyle="1" w:styleId="ListLabel33">
-    <w:name w:val="ListLabel 33"/>
-    <w:qFormat/>
-    <w:rPr>
-      <w:rFonts w:cs="Courier New"/>
-    </w:rPr>
-  </w:style>
-  <w:style w:type="paragraph" w:styleId="Titre">
-    <w:name w:val="Title"/>
-    <w:basedOn w:val="Normal"/>
-    <w:next w:val="Corpsdetexte"/>
-    <w:qFormat/>
-    <w:pPr>
-      <w:keepNext/>
-      <w:spacing w:before="240" w:after="120"/>
-    </w:pPr>
-    <w:rPr>
-      <w:rFonts w:ascii="Liberation Sans" w:eastAsia="Microsoft YaHei" w:hAnsi="Liberation Sans"/>
-      <w:sz w:val="28"/>
-      <w:szCs w:val="28"/>
-    </w:rPr>
-  </w:style>
-  <w:style w:type="paragraph" w:styleId="Corpsdetexte">
-    <w:name w:val="Body Text"/>
-    <w:basedOn w:val="Normal"/>
-    <w:pPr>
-      <w:spacing w:after="140" w:line="288" w:lineRule="auto"/>
-    </w:pPr>
-  </w:style>
-  <w:style w:type="paragraph" w:styleId="Liste">
-    <w:name w:val="List"/>
-    <w:basedOn w:val="Corpsdetexte"/>
-  </w:style>
-  <w:style w:type="paragraph" w:styleId="Lgende">
-    <w:name w:val="caption"/>
-    <w:basedOn w:val="Normal"/>
-    <w:qFormat/>
-    <w:pPr>
-      <w:suppressLineNumbers/>
-      <w:spacing w:before="120" w:after="120"/>
-    </w:pPr>
-    <w:rPr>
-      <w:i/>
-      <w:iCs/>
-    </w:rPr>
-  </w:style>
-  <w:style w:type="paragraph" w:customStyle="1" w:styleId="Index">
-    <w:name w:val="Index"/>
-    <w:basedOn w:val="Normal"/>
-    <w:qFormat/>
-    <w:pPr>
-      <w:suppressLineNumbers/>
-    </w:pPr>
-  </w:style>
-  <w:style w:type="paragraph" w:customStyle="1" w:styleId="expediteur">
-    <w:name w:val="expediteur"/>
-    <w:qFormat/>
-    <w:rPr>
-      <w:rFonts w:ascii="Open Sans" w:hAnsi="Open Sans" w:cs="Arial"/>
-      <w:color w:val="4D73B8"/>
-      <w:u w:color="3F6797"/>
-    </w:rPr>
-  </w:style>
-  <w:style w:type="paragraph" w:customStyle="1" w:styleId="destinataire">
-    <w:name w:val="destinataire"/>
-    <w:qFormat/>
-    <w:pPr>
-      <w:jc w:val="right"/>
-    </w:pPr>
-    <w:rPr>
-      <w:rFonts w:ascii="Open Sans" w:hAnsi="Open Sans" w:cs="Arial"/>
-      <w:color w:val="4D73B8"/>
-      <w:u w:color="3F6797"/>
-    </w:rPr>
-  </w:style>
-  <w:style w:type="paragraph" w:customStyle="1" w:styleId="CorpsA">
-    <w:name w:val="Corps A"/>
-    <w:qFormat/>
-    <w:rPr>
-      <w:rFonts w:eastAsia="Times New Roman"/>
-      <w:color w:val="000000"/>
-      <w:u w:color="000000"/>
-    </w:rPr>
   </w:style>
 </w:styles>
 </file>

</xml_diff>

<commit_message>
fix(courrier): beautify document  export
</commit_message>
<xml_diff>
--- a/packages/code-du-travail-data/dataset/courrier-type/docx/attestation_salarie_garde_d-enfant_a_domicile.docx
+++ b/packages/code-du-travail-data/dataset/courrier-type/docx/attestation_salarie_garde_d-enfant_a_domicile.docx
@@ -16,7 +16,7 @@
       </w:pPr>
       <w:r>
         <w:rPr>
-          <w:rStyle w:val="Aucun"/>
+          <w:rStyle w:val="Aucun A"/>
         </w:rPr>
         <w:drawing>
           <wp:anchor distT="0" distB="0" distL="0" distR="0" simplePos="0" relativeHeight="251659264" behindDoc="0" locked="0" layoutInCell="1" allowOverlap="1">
@@ -30,13 +30,13 @@
             <wp:extent cx="1481456" cy="935356"/>
             <wp:effectExtent l="0" t="0" r="0" b="0"/>
             <wp:wrapSquare wrapText="largest" distL="0" distR="0" distT="0" distB="0"/>
-            <wp:docPr id="1073741825" name="officeArt object"/>
+            <wp:docPr id="1073741825" name="officeArt object" descr="image1.png"/>
             <wp:cNvGraphicFramePr/>
             <a:graphic xmlns:a="http://schemas.openxmlformats.org/drawingml/2006/main">
               <a:graphicData uri="http://schemas.openxmlformats.org/drawingml/2006/picture">
                 <pic:pic xmlns:pic="http://schemas.openxmlformats.org/drawingml/2006/picture">
                   <pic:nvPicPr>
-                    <pic:cNvPr id="1073741825" name="image1.png"/>
+                    <pic:cNvPr id="1073741825" name="image1.png" descr="image1.png"/>
                     <pic:cNvPicPr>
                       <a:picLocks noChangeAspect="1"/>
                     </pic:cNvPicPr>
@@ -74,7 +74,7 @@
       <w:pPr>
         <w:pStyle w:val="centre"/>
         <w:rPr>
-          <w:rStyle w:val="Aucun"/>
+          <w:rStyle w:val="Aucun A"/>
           <w:b w:val="1"/>
           <w:bCs w:val="1"/>
           <w:sz w:val="22"/>
@@ -86,7 +86,7 @@
       <w:pPr>
         <w:pStyle w:val="centre"/>
         <w:rPr>
-          <w:rStyle w:val="Aucun"/>
+          <w:rStyle w:val="Aucun A"/>
           <w:b w:val="1"/>
           <w:bCs w:val="1"/>
           <w:sz w:val="22"/>
@@ -98,7 +98,7 @@
       <w:pPr>
         <w:pStyle w:val="centre"/>
         <w:rPr>
-          <w:rStyle w:val="Aucun"/>
+          <w:rStyle w:val="Aucun A"/>
           <w:b w:val="1"/>
           <w:bCs w:val="1"/>
           <w:sz w:val="22"/>
@@ -110,7 +110,7 @@
       <w:pPr>
         <w:pStyle w:val="centre"/>
         <w:rPr>
-          <w:rStyle w:val="Aucun"/>
+          <w:rStyle w:val="Aucun A"/>
         </w:rPr>
       </w:pPr>
     </w:p>
@@ -118,56 +118,43 @@
       <w:pPr>
         <w:pStyle w:val="Titre-centre"/>
         <w:rPr>
-          <w:rStyle w:val="Aucun"/>
+          <w:rStyle w:val="Aucun A"/>
         </w:rPr>
       </w:pPr>
       <w:r>
         <w:rPr>
+          <w:rStyle w:val="Aucun A"/>
           <w:rtl w:val="0"/>
         </w:rPr>
         <w:t>Attestation de garde d</w:t>
       </w:r>
       <w:r>
         <w:rPr>
+          <w:rStyle w:val="Aucun A"/>
           <w:rtl w:val="0"/>
         </w:rPr>
         <w:t>’</w:t>
       </w:r>
       <w:r>
         <w:rPr>
+          <w:rStyle w:val="Aucun A"/>
           <w:rtl w:val="0"/>
         </w:rPr>
         <w:t xml:space="preserve">enfant </w:t>
       </w:r>
       <w:r>
         <w:rPr>
+          <w:rStyle w:val="Aucun A"/>
           <w:rtl w:val="0"/>
         </w:rPr>
         <w:t xml:space="preserve">à </w:t>
       </w:r>
       <w:r>
         <w:rPr>
+          <w:rStyle w:val="Aucun A"/>
           <w:rtl w:val="0"/>
         </w:rPr>
         <w:t>domicile</w:t>
-      </w:r>
-    </w:p>
-    <w:p>
-      <w:pPr>
-        <w:pStyle w:val="Body Text"/>
-        <w:rPr>
-          <w:rStyle w:val="Aucun"/>
-          <w:rFonts w:ascii="Open Sans" w:cs="Open Sans" w:hAnsi="Open Sans" w:eastAsia="Open Sans"/>
-        </w:rPr>
-      </w:pPr>
-      <w:r>
-        <w:rPr>
-          <w:rStyle w:val="Aucun"/>
-          <w:rFonts w:ascii="Open Sans" w:cs="Open Sans" w:hAnsi="Open Sans" w:eastAsia="Open Sans"/>
-          <w:rtl w:val="0"/>
-          <w:lang w:val="fr-FR"/>
-        </w:rPr>
-        <w:t> </w:t>
       </w:r>
     </w:p>
     <w:p>
@@ -965,7 +952,169 @@
           <w:rtl w:val="0"/>
           <w:lang w:val="fr-FR"/>
         </w:rPr>
-        <w:t> </w:t>
+        <w:t>J</w:t>
+      </w:r>
+      <w:r>
+        <w:rPr>
+          <w:rStyle w:val="Aucun"/>
+          <w:rFonts w:ascii="Open Sans" w:cs="Open Sans" w:hAnsi="Open Sans" w:eastAsia="Open Sans"/>
+          <w:rtl w:val="0"/>
+          <w:lang w:val="fr-FR"/>
+        </w:rPr>
+        <w:t>’</w:t>
+      </w:r>
+      <w:r>
+        <w:rPr>
+          <w:rStyle w:val="Aucun"/>
+          <w:rFonts w:ascii="Open Sans" w:cs="Open Sans" w:hAnsi="Open Sans" w:eastAsia="Open Sans"/>
+          <w:rtl w:val="0"/>
+          <w:lang w:val="fr-FR"/>
+        </w:rPr>
+        <w:t xml:space="preserve">atteste </w:t>
+      </w:r>
+      <w:r>
+        <w:rPr>
+          <w:rStyle w:val="Aucun"/>
+          <w:rFonts w:ascii="Open Sans" w:cs="Open Sans" w:hAnsi="Open Sans" w:eastAsia="Open Sans"/>
+          <w:rtl w:val="0"/>
+          <w:lang w:val="fr-FR"/>
+        </w:rPr>
+        <w:t>ê</w:t>
+      </w:r>
+      <w:r>
+        <w:rPr>
+          <w:rStyle w:val="Aucun"/>
+          <w:rFonts w:ascii="Open Sans" w:cs="Open Sans" w:hAnsi="Open Sans" w:eastAsia="Open Sans"/>
+          <w:rtl w:val="0"/>
+          <w:lang w:val="fr-FR"/>
+        </w:rPr>
+        <w:t xml:space="preserve">tre le seul parent </w:t>
+      </w:r>
+      <w:r>
+        <w:rPr>
+          <w:rStyle w:val="Aucun"/>
+          <w:rFonts w:ascii="Open Sans" w:cs="Open Sans" w:hAnsi="Open Sans" w:eastAsia="Open Sans"/>
+          <w:rtl w:val="0"/>
+          <w:lang w:val="fr-FR"/>
+        </w:rPr>
+        <w:t xml:space="preserve">à </w:t>
+      </w:r>
+      <w:r>
+        <w:rPr>
+          <w:rStyle w:val="Aucun"/>
+          <w:rFonts w:ascii="Open Sans" w:cs="Open Sans" w:hAnsi="Open Sans" w:eastAsia="Open Sans"/>
+          <w:rtl w:val="0"/>
+          <w:lang w:val="fr-FR"/>
+        </w:rPr>
+        <w:t xml:space="preserve">demander </w:t>
+      </w:r>
+      <w:r>
+        <w:rPr>
+          <w:rStyle w:val="Aucun"/>
+          <w:rFonts w:ascii="Open Sans" w:cs="Open Sans" w:hAnsi="Open Sans" w:eastAsia="Open Sans"/>
+          <w:rtl w:val="0"/>
+          <w:lang w:val="fr-FR"/>
+        </w:rPr>
+        <w:t xml:space="preserve">à </w:t>
+      </w:r>
+      <w:r>
+        <w:rPr>
+          <w:rStyle w:val="Aucun"/>
+          <w:rFonts w:ascii="Open Sans" w:cs="Open Sans" w:hAnsi="Open Sans" w:eastAsia="Open Sans"/>
+          <w:rtl w:val="0"/>
+          <w:lang w:val="fr-FR"/>
+        </w:rPr>
+        <w:t>b</w:t>
+      </w:r>
+      <w:r>
+        <w:rPr>
+          <w:rStyle w:val="Aucun"/>
+          <w:rFonts w:ascii="Open Sans" w:cs="Open Sans" w:hAnsi="Open Sans" w:eastAsia="Open Sans"/>
+          <w:rtl w:val="0"/>
+          <w:lang w:val="fr-FR"/>
+        </w:rPr>
+        <w:t>é</w:t>
+      </w:r>
+      <w:r>
+        <w:rPr>
+          <w:rStyle w:val="Aucun"/>
+          <w:rFonts w:ascii="Open Sans" w:cs="Open Sans" w:hAnsi="Open Sans" w:eastAsia="Open Sans"/>
+          <w:rtl w:val="0"/>
+          <w:lang w:val="fr-FR"/>
+        </w:rPr>
+        <w:t>n</w:t>
+      </w:r>
+      <w:r>
+        <w:rPr>
+          <w:rStyle w:val="Aucun"/>
+          <w:rFonts w:ascii="Open Sans" w:cs="Open Sans" w:hAnsi="Open Sans" w:eastAsia="Open Sans"/>
+          <w:rtl w:val="0"/>
+          <w:lang w:val="fr-FR"/>
+        </w:rPr>
+        <w:t>é</w:t>
+      </w:r>
+      <w:r>
+        <w:rPr>
+          <w:rStyle w:val="Aucun"/>
+          <w:rFonts w:ascii="Open Sans" w:cs="Open Sans" w:hAnsi="Open Sans" w:eastAsia="Open Sans"/>
+          <w:rtl w:val="0"/>
+          <w:lang w:val="fr-FR"/>
+        </w:rPr>
+        <w:t>ficier d</w:t>
+      </w:r>
+      <w:r>
+        <w:rPr>
+          <w:rStyle w:val="Aucun"/>
+          <w:rFonts w:ascii="Open Sans" w:cs="Open Sans" w:hAnsi="Open Sans" w:eastAsia="Open Sans"/>
+          <w:rtl w:val="0"/>
+          <w:lang w:val="fr-FR"/>
+        </w:rPr>
+        <w:t>’</w:t>
+      </w:r>
+      <w:r>
+        <w:rPr>
+          <w:rStyle w:val="Aucun"/>
+          <w:rFonts w:ascii="Open Sans" w:cs="Open Sans" w:hAnsi="Open Sans" w:eastAsia="Open Sans"/>
+          <w:rtl w:val="0"/>
+          <w:lang w:val="fr-FR"/>
+        </w:rPr>
+        <w:t>un arr</w:t>
+      </w:r>
+      <w:r>
+        <w:rPr>
+          <w:rStyle w:val="Aucun"/>
+          <w:rFonts w:ascii="Open Sans" w:cs="Open Sans" w:hAnsi="Open Sans" w:eastAsia="Open Sans"/>
+          <w:rtl w:val="0"/>
+          <w:lang w:val="fr-FR"/>
+        </w:rPr>
+        <w:t>ê</w:t>
+      </w:r>
+      <w:r>
+        <w:rPr>
+          <w:rStyle w:val="Aucun"/>
+          <w:rFonts w:ascii="Open Sans" w:cs="Open Sans" w:hAnsi="Open Sans" w:eastAsia="Open Sans"/>
+          <w:rtl w:val="0"/>
+          <w:lang w:val="fr-FR"/>
+        </w:rPr>
+        <w:t xml:space="preserve">t de travail pour pouvoir garder mon enfant </w:t>
+      </w:r>
+      <w:r>
+        <w:rPr>
+          <w:rStyle w:val="Aucun"/>
+          <w:rFonts w:ascii="Open Sans" w:cs="Open Sans" w:hAnsi="Open Sans" w:eastAsia="Open Sans"/>
+          <w:rtl w:val="0"/>
+          <w:lang w:val="fr-FR"/>
+        </w:rPr>
+        <w:t xml:space="preserve">à </w:t>
+      </w:r>
+      <w:r>
+        <w:rPr>
+          <w:rStyle w:val="Aucun"/>
+          <w:rFonts w:ascii="Open Sans" w:cs="Open Sans" w:hAnsi="Open Sans" w:eastAsia="Open Sans"/>
+          <w:rtl w:val="0"/>
+          <w:lang w:val="fr-FR"/>
+        </w:rPr>
+        <w:t xml:space="preserve">domicile. </w:t>
       </w:r>
     </w:p>
     <w:p>
@@ -975,325 +1124,102 @@
           <w:rStyle w:val="Aucun"/>
           <w:rFonts w:ascii="Open Sans" w:cs="Open Sans" w:hAnsi="Open Sans" w:eastAsia="Open Sans"/>
         </w:rPr>
-      </w:pPr>
-      <w:r>
-        <w:rPr>
-          <w:rStyle w:val="Aucun"/>
-          <w:rFonts w:ascii="Open Sans" w:cs="Open Sans" w:hAnsi="Open Sans" w:eastAsia="Open Sans"/>
-          <w:rtl w:val="0"/>
-          <w:lang w:val="fr-FR"/>
-        </w:rPr>
-        <w:t>J</w:t>
-      </w:r>
-      <w:r>
-        <w:rPr>
-          <w:rStyle w:val="Aucun"/>
-          <w:rFonts w:ascii="Open Sans" w:cs="Open Sans" w:hAnsi="Open Sans" w:eastAsia="Open Sans"/>
-          <w:rtl w:val="0"/>
-          <w:lang w:val="fr-FR"/>
-        </w:rPr>
-        <w:t>’</w:t>
-      </w:r>
-      <w:r>
-        <w:rPr>
-          <w:rStyle w:val="Aucun"/>
-          <w:rFonts w:ascii="Open Sans" w:cs="Open Sans" w:hAnsi="Open Sans" w:eastAsia="Open Sans"/>
-          <w:rtl w:val="0"/>
-          <w:lang w:val="fr-FR"/>
-        </w:rPr>
-        <w:t xml:space="preserve">atteste </w:t>
-      </w:r>
-      <w:r>
-        <w:rPr>
-          <w:rStyle w:val="Aucun"/>
-          <w:rFonts w:ascii="Open Sans" w:cs="Open Sans" w:hAnsi="Open Sans" w:eastAsia="Open Sans"/>
-          <w:rtl w:val="0"/>
-          <w:lang w:val="fr-FR"/>
-        </w:rPr>
-        <w:t>ê</w:t>
-      </w:r>
-      <w:r>
-        <w:rPr>
-          <w:rStyle w:val="Aucun"/>
-          <w:rFonts w:ascii="Open Sans" w:cs="Open Sans" w:hAnsi="Open Sans" w:eastAsia="Open Sans"/>
-          <w:rtl w:val="0"/>
-          <w:lang w:val="fr-FR"/>
-        </w:rPr>
-        <w:t xml:space="preserve">tre le seul parent </w:t>
-      </w:r>
-      <w:r>
-        <w:rPr>
-          <w:rStyle w:val="Aucun"/>
-          <w:rFonts w:ascii="Open Sans" w:cs="Open Sans" w:hAnsi="Open Sans" w:eastAsia="Open Sans"/>
-          <w:rtl w:val="0"/>
-          <w:lang w:val="fr-FR"/>
-        </w:rPr>
-        <w:t xml:space="preserve">à </w:t>
-      </w:r>
-      <w:r>
-        <w:rPr>
-          <w:rStyle w:val="Aucun"/>
-          <w:rFonts w:ascii="Open Sans" w:cs="Open Sans" w:hAnsi="Open Sans" w:eastAsia="Open Sans"/>
-          <w:rtl w:val="0"/>
-          <w:lang w:val="fr-FR"/>
-        </w:rPr>
-        <w:t xml:space="preserve">demander </w:t>
-      </w:r>
-      <w:r>
-        <w:rPr>
-          <w:rStyle w:val="Aucun"/>
-          <w:rFonts w:ascii="Open Sans" w:cs="Open Sans" w:hAnsi="Open Sans" w:eastAsia="Open Sans"/>
-          <w:rtl w:val="0"/>
-          <w:lang w:val="fr-FR"/>
-        </w:rPr>
-        <w:t xml:space="preserve">à </w:t>
-      </w:r>
-      <w:r>
-        <w:rPr>
-          <w:rStyle w:val="Aucun"/>
-          <w:rFonts w:ascii="Open Sans" w:cs="Open Sans" w:hAnsi="Open Sans" w:eastAsia="Open Sans"/>
-          <w:rtl w:val="0"/>
-          <w:lang w:val="fr-FR"/>
-        </w:rPr>
-        <w:t>b</w:t>
-      </w:r>
-      <w:r>
-        <w:rPr>
-          <w:rStyle w:val="Aucun"/>
-          <w:rFonts w:ascii="Open Sans" w:cs="Open Sans" w:hAnsi="Open Sans" w:eastAsia="Open Sans"/>
-          <w:rtl w:val="0"/>
-          <w:lang w:val="fr-FR"/>
-        </w:rPr>
-        <w:t>é</w:t>
-      </w:r>
-      <w:r>
-        <w:rPr>
-          <w:rStyle w:val="Aucun"/>
-          <w:rFonts w:ascii="Open Sans" w:cs="Open Sans" w:hAnsi="Open Sans" w:eastAsia="Open Sans"/>
-          <w:rtl w:val="0"/>
-          <w:lang w:val="fr-FR"/>
-        </w:rPr>
-        <w:t>n</w:t>
-      </w:r>
-      <w:r>
-        <w:rPr>
-          <w:rStyle w:val="Aucun"/>
-          <w:rFonts w:ascii="Open Sans" w:cs="Open Sans" w:hAnsi="Open Sans" w:eastAsia="Open Sans"/>
-          <w:rtl w:val="0"/>
-          <w:lang w:val="fr-FR"/>
-        </w:rPr>
-        <w:t>é</w:t>
-      </w:r>
-      <w:r>
-        <w:rPr>
-          <w:rStyle w:val="Aucun"/>
-          <w:rFonts w:ascii="Open Sans" w:cs="Open Sans" w:hAnsi="Open Sans" w:eastAsia="Open Sans"/>
-          <w:rtl w:val="0"/>
-          <w:lang w:val="fr-FR"/>
-        </w:rPr>
-        <w:t>ficier d</w:t>
-      </w:r>
-      <w:r>
-        <w:rPr>
-          <w:rStyle w:val="Aucun"/>
-          <w:rFonts w:ascii="Open Sans" w:cs="Open Sans" w:hAnsi="Open Sans" w:eastAsia="Open Sans"/>
-          <w:rtl w:val="0"/>
-          <w:lang w:val="fr-FR"/>
-        </w:rPr>
-        <w:t>’</w:t>
-      </w:r>
-      <w:r>
-        <w:rPr>
-          <w:rStyle w:val="Aucun"/>
-          <w:rFonts w:ascii="Open Sans" w:cs="Open Sans" w:hAnsi="Open Sans" w:eastAsia="Open Sans"/>
-          <w:rtl w:val="0"/>
-          <w:lang w:val="fr-FR"/>
-        </w:rPr>
-        <w:t>un arr</w:t>
-      </w:r>
-      <w:r>
-        <w:rPr>
-          <w:rStyle w:val="Aucun"/>
-          <w:rFonts w:ascii="Open Sans" w:cs="Open Sans" w:hAnsi="Open Sans" w:eastAsia="Open Sans"/>
-          <w:rtl w:val="0"/>
-          <w:lang w:val="fr-FR"/>
-        </w:rPr>
-        <w:t>ê</w:t>
-      </w:r>
-      <w:r>
-        <w:rPr>
-          <w:rStyle w:val="Aucun"/>
-          <w:rFonts w:ascii="Open Sans" w:cs="Open Sans" w:hAnsi="Open Sans" w:eastAsia="Open Sans"/>
-          <w:rtl w:val="0"/>
-          <w:lang w:val="fr-FR"/>
-        </w:rPr>
-        <w:t xml:space="preserve">t de travail pour pouvoir garder mon enfant </w:t>
-      </w:r>
-      <w:r>
-        <w:rPr>
-          <w:rStyle w:val="Aucun"/>
-          <w:rFonts w:ascii="Open Sans" w:cs="Open Sans" w:hAnsi="Open Sans" w:eastAsia="Open Sans"/>
-          <w:rtl w:val="0"/>
-          <w:lang w:val="fr-FR"/>
-        </w:rPr>
-        <w:t xml:space="preserve">à </w:t>
-      </w:r>
-      <w:r>
-        <w:rPr>
-          <w:rStyle w:val="Aucun"/>
-          <w:rFonts w:ascii="Open Sans" w:cs="Open Sans" w:hAnsi="Open Sans" w:eastAsia="Open Sans"/>
-          <w:rtl w:val="0"/>
-          <w:lang w:val="fr-FR"/>
-        </w:rPr>
-        <w:t xml:space="preserve">domicile. </w:t>
-      </w:r>
-    </w:p>
-    <w:p>
-      <w:pPr>
-        <w:pStyle w:val="Body Text"/>
-        <w:rPr>
-          <w:rStyle w:val="Aucun"/>
-          <w:rFonts w:ascii="Open Sans" w:cs="Open Sans" w:hAnsi="Open Sans" w:eastAsia="Open Sans"/>
-        </w:rPr>
-      </w:pPr>
-      <w:r>
-        <w:rPr>
-          <w:rStyle w:val="Aucun"/>
-          <w:rFonts w:ascii="Open Sans" w:cs="Open Sans" w:hAnsi="Open Sans" w:eastAsia="Open Sans"/>
-          <w:rtl w:val="0"/>
-          <w:lang w:val="fr-FR"/>
-        </w:rPr>
-        <w:t> </w:t>
-      </w:r>
-    </w:p>
-    <w:p>
-      <w:pPr>
-        <w:pStyle w:val="Body Text"/>
-        <w:rPr>
-          <w:rStyle w:val="Aucun"/>
-          <w:rFonts w:ascii="Open Sans" w:cs="Open Sans" w:hAnsi="Open Sans" w:eastAsia="Open Sans"/>
-        </w:rPr>
-      </w:pPr>
-      <w:r>
-        <w:rPr>
-          <w:rStyle w:val="Aucun"/>
-          <w:rFonts w:ascii="Open Sans" w:cs="Open Sans" w:hAnsi="Open Sans" w:eastAsia="Open Sans"/>
-          <w:rtl w:val="0"/>
-          <w:lang w:val="fr-FR"/>
-        </w:rPr>
-        <w:t>  </w:t>
-      </w:r>
-    </w:p>
-    <w:p>
-      <w:pPr>
-        <w:pStyle w:val="destinataire"/>
-      </w:pPr>
-      <w:r>
-        <w:rPr>
-          <w:rStyle w:val="Aucun"/>
-          <w:outline w:val="0"/>
-          <w:color w:val="00000a"/>
-          <w:u w:color="00000a"/>
-          <w:rtl w:val="0"/>
-          <w:lang w:val="fr-FR"/>
-          <w14:textFill>
-            <w14:solidFill>
-              <w14:srgbClr w14:val="00000A"/>
-            </w14:solidFill>
-          </w14:textFill>
-        </w:rPr>
-        <w:t xml:space="preserve">Fait </w:t>
-      </w:r>
-      <w:r>
-        <w:rPr>
-          <w:rStyle w:val="Aucun"/>
-          <w:outline w:val="0"/>
-          <w:color w:val="00000a"/>
-          <w:u w:color="00000a"/>
-          <w:rtl w:val="0"/>
-          <w:lang w:val="fr-FR"/>
-          <w14:textFill>
-            <w14:solidFill>
-              <w14:srgbClr w14:val="00000A"/>
-            </w14:solidFill>
-          </w14:textFill>
-        </w:rPr>
-        <w:t xml:space="preserve">à </w:t>
-      </w:r>
-      <w:r>
-        <w:rPr>
-          <w:rStyle w:val="Aucun"/>
-          <w:rtl w:val="0"/>
-          <w:lang w:val="fr-FR"/>
-        </w:rPr>
-        <w:t xml:space="preserve">« </w:t>
-      </w:r>
-      <w:r>
-        <w:rPr>
-          <w:rStyle w:val="Aucun"/>
-          <w:rtl w:val="0"/>
-          <w:lang w:val="fr-FR"/>
-        </w:rPr>
-        <w:t xml:space="preserve">lieu </w:t>
-      </w:r>
-      <w:r>
-        <w:rPr>
-          <w:rStyle w:val="Aucun"/>
-          <w:rtl w:val="0"/>
-          <w:lang w:val="fr-FR"/>
-        </w:rPr>
-        <w:t>»</w:t>
-      </w:r>
-      <w:r>
-        <w:rPr>
-          <w:rStyle w:val="Aucun"/>
-          <w:outline w:val="0"/>
-          <w:color w:val="00000a"/>
-          <w:u w:color="00000a"/>
-          <w:rtl w:val="0"/>
-          <w:lang w:val="fr-FR"/>
-          <w14:textFill>
-            <w14:solidFill>
-              <w14:srgbClr w14:val="00000A"/>
-            </w14:solidFill>
-          </w14:textFill>
-        </w:rPr>
-        <w:t xml:space="preserve">, le </w:t>
-      </w:r>
-      <w:r>
-        <w:rPr>
-          <w:rStyle w:val="Aucun"/>
-          <w:rtl w:val="0"/>
-          <w:lang w:val="fr-FR"/>
-        </w:rPr>
-        <w:t xml:space="preserve">« </w:t>
-      </w:r>
-      <w:r>
-        <w:rPr>
-          <w:rStyle w:val="Aucun"/>
-          <w:rtl w:val="0"/>
-          <w:lang w:val="fr-FR"/>
-        </w:rPr>
-        <w:t xml:space="preserve">date </w:t>
-      </w:r>
-      <w:r>
-        <w:rPr>
-          <w:rStyle w:val="Aucun"/>
-          <w:rtl w:val="0"/>
-          <w:lang w:val="fr-FR"/>
-        </w:rPr>
-        <w:t>»</w:t>
-      </w:r>
-    </w:p>
-    <w:p>
-      <w:pPr>
-        <w:pStyle w:val="destinataire"/>
       </w:pPr>
     </w:p>
     <w:p>
       <w:pPr>
         <w:pStyle w:val="destinataire"/>
       </w:pPr>
+      <w:r>
+        <w:rPr>
+          <w:rStyle w:val="Aucun"/>
+          <w:outline w:val="0"/>
+          <w:color w:val="00000a"/>
+          <w:u w:color="00000a"/>
+          <w:rtl w:val="0"/>
+          <w:lang w:val="fr-FR"/>
+          <w14:textFill>
+            <w14:solidFill>
+              <w14:srgbClr w14:val="00000A"/>
+            </w14:solidFill>
+          </w14:textFill>
+        </w:rPr>
+        <w:t xml:space="preserve">Fait </w:t>
+      </w:r>
+      <w:r>
+        <w:rPr>
+          <w:rStyle w:val="Aucun"/>
+          <w:outline w:val="0"/>
+          <w:color w:val="00000a"/>
+          <w:u w:color="00000a"/>
+          <w:rtl w:val="0"/>
+          <w:lang w:val="fr-FR"/>
+          <w14:textFill>
+            <w14:solidFill>
+              <w14:srgbClr w14:val="00000A"/>
+            </w14:solidFill>
+          </w14:textFill>
+        </w:rPr>
+        <w:t xml:space="preserve">à </w:t>
+      </w:r>
+      <w:r>
+        <w:rPr>
+          <w:rStyle w:val="Aucun A"/>
+          <w:rtl w:val="0"/>
+        </w:rPr>
+        <w:t xml:space="preserve">« </w:t>
+      </w:r>
+      <w:r>
+        <w:rPr>
+          <w:rStyle w:val="Aucun A"/>
+          <w:rtl w:val="0"/>
+        </w:rPr>
+        <w:t xml:space="preserve">lieu </w:t>
+      </w:r>
+      <w:r>
+        <w:rPr>
+          <w:rStyle w:val="Aucun A"/>
+          <w:rtl w:val="0"/>
+        </w:rPr>
+        <w:t>»</w:t>
+      </w:r>
+      <w:r>
+        <w:rPr>
+          <w:rStyle w:val="Aucun"/>
+          <w:outline w:val="0"/>
+          <w:color w:val="00000a"/>
+          <w:u w:color="00000a"/>
+          <w:rtl w:val="0"/>
+          <w:lang w:val="fr-FR"/>
+          <w14:textFill>
+            <w14:solidFill>
+              <w14:srgbClr w14:val="00000A"/>
+            </w14:solidFill>
+          </w14:textFill>
+        </w:rPr>
+        <w:t xml:space="preserve">, le </w:t>
+      </w:r>
+      <w:r>
+        <w:rPr>
+          <w:rStyle w:val="Aucun A"/>
+          <w:rtl w:val="0"/>
+        </w:rPr>
+        <w:t xml:space="preserve">« </w:t>
+      </w:r>
+      <w:r>
+        <w:rPr>
+          <w:rStyle w:val="Aucun A"/>
+          <w:rtl w:val="0"/>
+        </w:rPr>
+        <w:t xml:space="preserve">date </w:t>
+      </w:r>
+      <w:r>
+        <w:rPr>
+          <w:rStyle w:val="Aucun A"/>
+          <w:rtl w:val="0"/>
+        </w:rPr>
+        <w:t>»</w:t>
+      </w:r>
     </w:p>
     <w:p>
       <w:pPr>
@@ -1301,41 +1227,36 @@
       </w:pPr>
       <w:r>
         <w:rPr>
-          <w:rStyle w:val="Aucun"/>
-          <w:rtl w:val="0"/>
-          <w:lang w:val="fr-FR"/>
+          <w:rStyle w:val="Aucun A"/>
+          <w:rtl w:val="0"/>
         </w:rPr>
         <w:t xml:space="preserve">« </w:t>
       </w:r>
       <w:r>
         <w:rPr>
-          <w:rStyle w:val="Aucun"/>
-          <w:rtl w:val="0"/>
-          <w:lang w:val="fr-FR"/>
+          <w:rStyle w:val="Aucun A"/>
+          <w:rtl w:val="0"/>
         </w:rPr>
         <w:t>Pr</w:t>
       </w:r>
       <w:r>
         <w:rPr>
-          <w:rStyle w:val="Aucun"/>
-          <w:rtl w:val="0"/>
-          <w:lang w:val="fr-FR"/>
+          <w:rStyle w:val="Aucun A"/>
+          <w:rtl w:val="0"/>
         </w:rPr>
         <w:t>é</w:t>
       </w:r>
       <w:r>
         <w:rPr>
-          <w:rStyle w:val="Aucun"/>
-          <w:rtl w:val="0"/>
-          <w:lang w:val="fr-FR"/>
+          <w:rStyle w:val="Aucun A"/>
+          <w:rtl w:val="0"/>
         </w:rPr>
         <w:t>nom Nom du salari</w:t>
       </w:r>
       <w:r>
         <w:rPr>
-          <w:rStyle w:val="Aucun"/>
-          <w:rtl w:val="0"/>
-          <w:lang w:val="fr-FR"/>
+          <w:rStyle w:val="Aucun A"/>
+          <w:rtl w:val="0"/>
         </w:rPr>
         <w:t>é »</w:t>
       </w:r>
@@ -1346,29 +1267,25 @@
       </w:pPr>
       <w:r>
         <w:rPr>
-          <w:rStyle w:val="Aucun"/>
-          <w:rtl w:val="0"/>
-          <w:lang w:val="fr-FR"/>
+          <w:rStyle w:val="Aucun A"/>
+          <w:rtl w:val="0"/>
         </w:rPr>
         <w:t>« </w:t>
       </w:r>
       <w:r>
         <w:rPr>
-          <w:rStyle w:val="Aucun"/>
-          <w:rtl w:val="0"/>
-          <w:lang w:val="fr-FR"/>
+          <w:rStyle w:val="Aucun A"/>
+          <w:rtl w:val="0"/>
         </w:rPr>
         <w:t>Signature</w:t>
       </w:r>
       <w:r>
         <w:rPr>
-          <w:rStyle w:val="Aucun"/>
-          <w:rtl w:val="0"/>
-          <w:lang w:val="fr-FR"/>
+          <w:rStyle w:val="Aucun A"/>
+          <w:rtl w:val="0"/>
         </w:rPr>
         <w:t> »</w:t>
       </w:r>
-      <w:r/>
     </w:p>
     <w:sectPr>
       <w:headerReference w:type="default" r:id="rId5"/>
@@ -1605,6 +1522,10 @@
   </w:style>
   <w:style w:type="character" w:styleId="Aucun">
     <w:name w:val="Aucun"/>
+  </w:style>
+  <w:style w:type="character" w:styleId="Aucun A">
+    <w:name w:val="Aucun A"/>
+    <w:basedOn w:val="Aucun"/>
   </w:style>
   <w:style w:type="paragraph" w:styleId="Titre-centre">
     <w:name w:val="Titre-centre"/>
@@ -1931,17 +1852,17 @@
         <a:solidFill>
           <a:srgbClr val="FFFFFF"/>
         </a:solidFill>
-        <a:ln w="12700" cap="flat">
+        <a:ln w="25400" cap="flat">
           <a:solidFill>
             <a:schemeClr val="accent1"/>
           </a:solidFill>
           <a:prstDash val="solid"/>
-          <a:miter lim="800000"/>
+          <a:round/>
         </a:ln>
         <a:effectLst/>
         <a:sp3d/>
       </a:spPr>
-      <a:bodyPr rot="0" spcFirstLastPara="1" vertOverflow="overflow" horzOverflow="overflow" vert="horz" wrap="square" lIns="45719" tIns="45719" rIns="45719" bIns="45719" numCol="1" spcCol="38100" rtlCol="0" anchor="ctr" upright="0">
+      <a:bodyPr rot="0" spcFirstLastPara="1" vertOverflow="overflow" horzOverflow="overflow" vert="horz" wrap="square" lIns="45718" tIns="45718" rIns="45718" bIns="45718" numCol="1" spcCol="38100" rtlCol="0" anchor="ctr" upright="0">
         <a:spAutoFit/>
       </a:bodyPr>
       <a:lstStyle>
@@ -1969,10 +1890,10 @@
             </a:solidFill>
             <a:effectLst/>
             <a:uFillTx/>
-            <a:latin typeface="Calibri"/>
-            <a:ea typeface="Calibri"/>
-            <a:cs typeface="Calibri"/>
-            <a:sym typeface="Calibri"/>
+            <a:latin typeface="+mn-lt"/>
+            <a:ea typeface="+mn-ea"/>
+            <a:cs typeface="+mn-cs"/>
+            <a:sym typeface="Helvetica Neue"/>
           </a:defRPr>
         </a:defPPr>
         <a:lvl1pPr marL="0" marR="0" indent="0" algn="l" defTabSz="914400" rtl="0" fontAlgn="auto" latinLnBrk="1" hangingPunct="0">
@@ -2220,12 +2141,12 @@
     <a:lnDef>
       <a:spPr>
         <a:noFill/>
-        <a:ln w="12700" cap="flat">
+        <a:ln w="25400" cap="flat">
           <a:solidFill>
             <a:schemeClr val="accent1"/>
           </a:solidFill>
           <a:prstDash val="solid"/>
-          <a:miter lim="800000"/>
+          <a:round/>
         </a:ln>
         <a:effectLst/>
         <a:sp3d/>
@@ -2512,7 +2433,7 @@
         <a:effectLst/>
         <a:sp3d/>
       </a:spPr>
-      <a:bodyPr rot="0" spcFirstLastPara="1" vertOverflow="overflow" horzOverflow="overflow" vert="horz" wrap="square" lIns="45719" tIns="45719" rIns="45719" bIns="45719" numCol="1" spcCol="38100" rtlCol="0" anchor="t" upright="0">
+      <a:bodyPr rot="0" spcFirstLastPara="1" vertOverflow="overflow" horzOverflow="overflow" vert="horz" wrap="square" lIns="45718" tIns="45718" rIns="45718" bIns="45718" numCol="1" spcCol="38100" rtlCol="0" anchor="t" upright="0">
         <a:spAutoFit/>
       </a:bodyPr>
       <a:lstStyle>
@@ -2540,10 +2461,10 @@
             </a:solidFill>
             <a:effectLst/>
             <a:uFillTx/>
-            <a:latin typeface="Calibri"/>
-            <a:ea typeface="Calibri"/>
-            <a:cs typeface="Calibri"/>
-            <a:sym typeface="Calibri"/>
+            <a:latin typeface="+mn-lt"/>
+            <a:ea typeface="+mn-ea"/>
+            <a:cs typeface="+mn-cs"/>
+            <a:sym typeface="Helvetica Neue"/>
           </a:defRPr>
         </a:defPPr>
         <a:lvl1pPr marL="0" marR="0" indent="0" algn="l" defTabSz="914400" rtl="0" fontAlgn="auto" latinLnBrk="1" hangingPunct="0">

</xml_diff>